<commit_message>
added view medical/surgical/all button stuff
</commit_message>
<xml_diff>
--- a/Literature review.docx
+++ b/Literature review.docx
@@ -132,15 +132,13 @@
           <w:rFonts w:ascii="Times New Roman" w:hAnsi="Times New Roman" w:cs="Times New Roman"/>
           <w:sz w:val="24"/>
           <w:szCs w:val="24"/>
-          <w:lang/>
-        </w:rPr>
-      </w:pPr>
-      <w:r>
-        <w:rPr>
-          <w:rFonts w:ascii="Times New Roman" w:hAnsi="Times New Roman" w:cs="Times New Roman"/>
-          <w:sz w:val="24"/>
-          <w:szCs w:val="24"/>
-          <w:lang/>
+        </w:rPr>
+      </w:pPr>
+      <w:r>
+        <w:rPr>
+          <w:rFonts w:ascii="Times New Roman" w:hAnsi="Times New Roman" w:cs="Times New Roman"/>
+          <w:sz w:val="24"/>
+          <w:szCs w:val="24"/>
         </w:rPr>
         <w:t>In recent articles published in Trinidad and Tobago Guardian and Express newspapers the Minister of Health noted that in most public hospitals in Trinidad there is an overcrowding issue. There are more patients than the number of beds and this is due because of the lack of proper track record keeping of each patient. Patients get discharged and they remain in the wards, because of the lack of record keeping, both administrative and medical staff is unaware which patient have been discharged</w:t>
       </w:r>
@@ -149,7 +147,6 @@
           <w:rFonts w:ascii="Times New Roman" w:hAnsi="Times New Roman" w:cs="Times New Roman"/>
           <w:sz w:val="24"/>
           <w:szCs w:val="24"/>
-          <w:lang/>
         </w:rPr>
         <w:t xml:space="preserve"> and which beds are available</w:t>
       </w:r>
@@ -158,7 +155,6 @@
           <w:rFonts w:ascii="Times New Roman" w:hAnsi="Times New Roman" w:cs="Times New Roman"/>
           <w:sz w:val="24"/>
           <w:szCs w:val="24"/>
-          <w:lang/>
         </w:rPr>
         <w:t xml:space="preserve">. Most hospitals in the Caribbean use manual record keeping. The </w:t>
       </w:r>
@@ -188,23 +184,7 @@
           <w:sz w:val="24"/>
           <w:szCs w:val="24"/>
         </w:rPr>
-        <w:t xml:space="preserve">Medical Management Admittance Application is an </w:t>
-      </w:r>
-      <w:r>
-        <w:rPr>
-          <w:rFonts w:ascii="Times New Roman" w:hAnsi="Times New Roman" w:cs="Times New Roman"/>
-          <w:sz w:val="24"/>
-          <w:szCs w:val="24"/>
-        </w:rPr>
-        <w:t>application</w:t>
-      </w:r>
-      <w:r>
-        <w:rPr>
-          <w:rFonts w:ascii="Times New Roman" w:hAnsi="Times New Roman" w:cs="Times New Roman"/>
-          <w:sz w:val="24"/>
-          <w:szCs w:val="24"/>
-        </w:rPr>
-        <w:t xml:space="preserve"> </w:t>
+        <w:t xml:space="preserve">Medical Management Admittance Application is an application </w:t>
       </w:r>
       <w:r>
         <w:rPr>
@@ -838,8 +818,6 @@
         </w:rPr>
         <w:t xml:space="preserve">of available beds and ward numbers, that the nurses in the Triage, nurses uses this list to allocate patients to available beds. </w:t>
       </w:r>
-      <w:bookmarkStart w:id="0" w:name="_GoBack"/>
-      <w:bookmarkEnd w:id="0"/>
     </w:p>
     <w:p>
       <w:pPr>
@@ -959,6 +937,155 @@
           <w:szCs w:val="24"/>
         </w:rPr>
         <w:t xml:space="preserve"> </w:t>
+      </w:r>
+    </w:p>
+    <w:p>
+      <w:pPr>
+        <w:autoSpaceDE w:val="0"/>
+        <w:autoSpaceDN w:val="0"/>
+        <w:adjustRightInd w:val="0"/>
+        <w:snapToGrid w:val="0"/>
+        <w:spacing w:after="0" w:line="480" w:lineRule="auto"/>
+        <w:ind w:firstLine="720"/>
+        <w:rPr>
+          <w:rFonts w:ascii="Times New Roman" w:hAnsi="Times New Roman" w:cs="Times New Roman"/>
+          <w:sz w:val="24"/>
+          <w:szCs w:val="24"/>
+        </w:rPr>
+      </w:pPr>
+      <w:r>
+        <w:rPr>
+          <w:rFonts w:ascii="Times New Roman" w:hAnsi="Times New Roman" w:cs="Times New Roman"/>
+          <w:sz w:val="24"/>
+          <w:szCs w:val="24"/>
+        </w:rPr>
+        <w:t>There are many methods and frameworks that could be used in order to complete this web application. The PHP framework we chose is “</w:t>
+      </w:r>
+      <w:proofErr w:type="spellStart"/>
+      <w:r>
+        <w:rPr>
+          <w:rFonts w:ascii="Times New Roman" w:hAnsi="Times New Roman" w:cs="Times New Roman"/>
+          <w:sz w:val="24"/>
+          <w:szCs w:val="24"/>
+        </w:rPr>
+        <w:t>Codeigniter</w:t>
+      </w:r>
+      <w:proofErr w:type="spellEnd"/>
+      <w:r>
+        <w:rPr>
+          <w:rFonts w:ascii="Times New Roman" w:hAnsi="Times New Roman" w:cs="Times New Roman"/>
+          <w:sz w:val="24"/>
+          <w:szCs w:val="24"/>
+        </w:rPr>
+        <w:t xml:space="preserve">” and the front-end framework chosen is “Bootstrap”. </w:t>
+      </w:r>
+      <w:proofErr w:type="spellStart"/>
+      <w:r>
+        <w:rPr>
+          <w:rFonts w:ascii="Times New Roman" w:hAnsi="Times New Roman" w:cs="Times New Roman"/>
+          <w:sz w:val="24"/>
+          <w:szCs w:val="24"/>
+        </w:rPr>
+        <w:t>Codeigniter</w:t>
+      </w:r>
+      <w:proofErr w:type="spellEnd"/>
+      <w:r>
+        <w:rPr>
+          <w:rFonts w:ascii="Times New Roman" w:hAnsi="Times New Roman" w:cs="Times New Roman"/>
+          <w:sz w:val="24"/>
+          <w:szCs w:val="24"/>
+        </w:rPr>
+        <w:t xml:space="preserve"> was chosen as oppose to other frameworks such as “</w:t>
+      </w:r>
+      <w:proofErr w:type="spellStart"/>
+      <w:r>
+        <w:rPr>
+          <w:rFonts w:ascii="Times New Roman" w:hAnsi="Times New Roman" w:cs="Times New Roman"/>
+          <w:sz w:val="24"/>
+          <w:szCs w:val="24"/>
+        </w:rPr>
+        <w:t>Zend</w:t>
+      </w:r>
+      <w:proofErr w:type="spellEnd"/>
+      <w:r>
+        <w:rPr>
+          <w:rFonts w:ascii="Times New Roman" w:hAnsi="Times New Roman" w:cs="Times New Roman"/>
+          <w:sz w:val="24"/>
+          <w:szCs w:val="24"/>
+        </w:rPr>
+        <w:t>” or “</w:t>
+      </w:r>
+      <w:proofErr w:type="spellStart"/>
+      <w:r>
+        <w:rPr>
+          <w:rFonts w:ascii="Times New Roman" w:hAnsi="Times New Roman" w:cs="Times New Roman"/>
+          <w:sz w:val="24"/>
+          <w:szCs w:val="24"/>
+        </w:rPr>
+        <w:t>CakePHP</w:t>
+      </w:r>
+      <w:proofErr w:type="spellEnd"/>
+      <w:r>
+        <w:rPr>
+          <w:rFonts w:ascii="Times New Roman" w:hAnsi="Times New Roman" w:cs="Times New Roman"/>
+          <w:sz w:val="24"/>
+          <w:szCs w:val="24"/>
+        </w:rPr>
+        <w:t xml:space="preserve">” for a few reasons. Firstly, </w:t>
+      </w:r>
+      <w:proofErr w:type="spellStart"/>
+      <w:r>
+        <w:rPr>
+          <w:rFonts w:ascii="Times New Roman" w:hAnsi="Times New Roman" w:cs="Times New Roman"/>
+          <w:sz w:val="24"/>
+          <w:szCs w:val="24"/>
+        </w:rPr>
+        <w:t>Codeigniter</w:t>
+      </w:r>
+      <w:proofErr w:type="spellEnd"/>
+      <w:r>
+        <w:rPr>
+          <w:rFonts w:ascii="Times New Roman" w:hAnsi="Times New Roman" w:cs="Times New Roman"/>
+          <w:sz w:val="24"/>
+          <w:szCs w:val="24"/>
+        </w:rPr>
+        <w:t xml:space="preserve"> h</w:t>
+      </w:r>
+      <w:bookmarkStart w:id="0" w:name="_GoBack"/>
+      <w:bookmarkEnd w:id="0"/>
+      <w:r>
+        <w:rPr>
+          <w:rFonts w:ascii="Times New Roman" w:hAnsi="Times New Roman" w:cs="Times New Roman"/>
+          <w:sz w:val="24"/>
+          <w:szCs w:val="24"/>
+        </w:rPr>
+        <w:t>as one of the most clear and thorough documentations of all the PHP frameworks. Also, it has one of the smallest framework footprints for a fully baked PHP framework. Bootstrap is used because it is very intuitive and easy-to-use. There is extensive documentation about the features</w:t>
+      </w:r>
+      <w:r>
+        <w:rPr>
+          <w:rFonts w:ascii="Times New Roman" w:hAnsi="Times New Roman" w:cs="Times New Roman"/>
+          <w:sz w:val="24"/>
+          <w:szCs w:val="24"/>
+        </w:rPr>
+        <w:t xml:space="preserve"> and other add-ons such as </w:t>
+      </w:r>
+      <w:proofErr w:type="spellStart"/>
+      <w:r>
+        <w:rPr>
+          <w:rFonts w:ascii="Times New Roman" w:hAnsi="Times New Roman" w:cs="Times New Roman"/>
+          <w:sz w:val="24"/>
+          <w:szCs w:val="24"/>
+        </w:rPr>
+        <w:t>jQuery</w:t>
+      </w:r>
+      <w:proofErr w:type="spellEnd"/>
+      <w:r>
+        <w:rPr>
+          <w:rFonts w:ascii="Times New Roman" w:hAnsi="Times New Roman" w:cs="Times New Roman"/>
+          <w:sz w:val="24"/>
+          <w:szCs w:val="24"/>
+        </w:rPr>
+        <w:t xml:space="preserve"> are easily incorporated with the framework.</w:t>
       </w:r>
     </w:p>
     <w:p>
@@ -1936,7 +2063,7 @@
 </file>
 
 <file path=customXml/itemProps1.xml><?xml version="1.0" encoding="utf-8"?>
-<ds:datastoreItem xmlns:ds="http://schemas.openxmlformats.org/officeDocument/2006/customXml" ds:itemID="{40E1CCEC-FDC5-4ED1-A0A0-9967ACD34DFE}">
+<ds:datastoreItem xmlns:ds="http://schemas.openxmlformats.org/officeDocument/2006/customXml" ds:itemID="{54548915-66CF-4003-9213-85652D17469D}">
   <ds:schemaRefs>
     <ds:schemaRef ds:uri="http://schemas.openxmlformats.org/officeDocument/2006/bibliography"/>
   </ds:schemaRefs>

</xml_diff>